<commit_message>
fix issue with naming of scenes in Story
</commit_message>
<xml_diff>
--- a/Story/Szene 6.docx
+++ b/Story/Szene 6.docx
@@ -7,6 +7,7 @@
         <w:jc w:val="center"/>
         <w:rPr>
           <w:b/>
+          <w:bCs/>
           <w:sz w:val="32"/>
           <w:szCs w:val="32"/>
           <w:u w:val="single"/>
@@ -15,11 +16,12 @@
       <w:r>
         <w:rPr>
           <w:b/>
+          <w:bCs/>
           <w:sz w:val="32"/>
           <w:szCs w:val="32"/>
           <w:u w:val="single"/>
         </w:rPr>
-        <w:t>Szene 6 (mit Anweisungen)</w:t>
+        <w:t>Szene 8 (mit Anweisungen)</w:t>
       </w:r>
     </w:p>
     <w:p>
@@ -32,33 +34,7 @@
         <w:rPr>
           <w:u w:val="single"/>
         </w:rPr>
-        <w:t>(Folgender Text scrollt von oben nach unte</w:t>
-      </w:r>
-      <w:r>
-        <w:rPr>
-          <w:u w:val="single"/>
-        </w:rPr>
-        <w:t xml:space="preserve">n </w:t>
-      </w:r>
-      <w:r>
-        <w:rPr>
-          <w:u w:val="single"/>
-        </w:rPr>
-        <w:t xml:space="preserve">vor </w:t>
-      </w:r>
-      <w:proofErr w:type="spellStart"/>
-      <w:r>
-        <w:rPr>
-          <w:u w:val="single"/>
-        </w:rPr>
-        <w:t>geblurrtem</w:t>
-      </w:r>
-      <w:proofErr w:type="spellEnd"/>
-      <w:r>
-        <w:rPr>
-          <w:u w:val="single"/>
-        </w:rPr>
-        <w:t xml:space="preserve"> Hintergrundbild)</w:t>
+        <w:t>(Folgender Textblock scrollt von unten nach oben vor unscharfem Hintergrund)</w:t>
       </w:r>
     </w:p>
     <w:p>
@@ -75,28 +51,14 @@
         <w:rPr>
           <w:rFonts w:ascii="Calibri" w:hAnsi="Calibri" w:cs="Calibri"/>
         </w:rPr>
-        <w:t xml:space="preserve">Verwunderung legte sich in Adams Gesichtszüge als Quinn ihm den Umschlag entgegengehalten hatte. Ein schwerer, aber doch filigraner Umschlag mit tiefblauer Schrift und goldenem Wachssiegel. Er sah aus als stammte er aus einem Königshaus, aber der Absender war der "Ausschuss des </w:t>
-      </w:r>
-      <w:proofErr w:type="spellStart"/>
-      <w:r>
-        <w:rPr>
-          <w:rFonts w:ascii="Calibri" w:hAnsi="Calibri" w:cs="Calibri"/>
-        </w:rPr>
-        <w:t>Awakening</w:t>
-      </w:r>
-      <w:proofErr w:type="spellEnd"/>
-      <w:r>
-        <w:rPr>
-          <w:rFonts w:ascii="Calibri" w:hAnsi="Calibri" w:cs="Calibri"/>
-        </w:rPr>
-        <w:t xml:space="preserve"> Phoenix -Preises“. Die Zuschauer hatten einige Wochen Zeit sich für einen Schauspieler zu entscheiden, der mit Frische und neuem Talent überzeugen konnte und sie hatten sich für den einzig wahren, mechanischen Adam Candid entschieden. Einige schwärmten für seine Rolle als Dr. Green, die anderen waren fasziniert von seiner Leistung als grausamer Entführer, aber im Endeffekt waren sie alle überzeugt von Adam. Überzeugt davon, dass er einer von ihnen war.</w:t>
-      </w:r>
-      <w:r>
-        <w:rPr>
-          <w:rFonts w:ascii="Calibri" w:hAnsi="Calibri" w:cs="Calibri"/>
-        </w:rPr>
-        <w:br/>
-        <w:t xml:space="preserve">Und genau so sah er auch aus als er ein letztes Mal seine Fliege richtete und auf dem ausgerollten roten Teppich den Weg zum Saal entlang schritt. Eine Leichtigkeit und doch Eleganz folgten ihm dabei bei jedem Schritt, die man bei ihm selbst am Set nie missen musste. </w:t>
+        <w:t>Er war einfach nicht mehr er selbst gewesen. Das hatte jedenfalls seine geliebte Cheryl gesagt und jetzt, wo er vor den gewaltigen Monumenten der Natur stand, wurde ihm bewusst, dass sie Recht gehabt hatte. Mason war wirklich nicht mehr er selbst gewesen.</w:t>
+      </w:r>
+      <w:r>
+        <w:rPr>
+          <w:rFonts w:ascii="Calibri" w:hAnsi="Calibri" w:cs="Calibri"/>
+        </w:rPr>
+        <w:br/>
+        <w:t>Vom einstigen, vor Energie sprühenden Architekten war an manchen Morgen im Spiegel nichts mehr übrig, es war ein langsamer, aber scheinbar unaufhaltbarer Prozess gewesen, denn ein Problem konnte nur gelöst werden, wenn man es auch sah. Aber Mason tat das nicht.</w:t>
       </w:r>
     </w:p>
     <w:p>
@@ -107,7 +69,6 @@
         <w:spacing w:after="200" w:line="276" w:lineRule="auto"/>
         <w:rPr>
           <w:rFonts w:ascii="Calibri" w:hAnsi="Calibri" w:cs="Calibri"/>
-          <w:u w:val="single"/>
         </w:rPr>
       </w:pPr>
       <w:r>
@@ -115,23 +76,28 @@
           <w:rFonts w:ascii="Calibri" w:hAnsi="Calibri" w:cs="Calibri"/>
           <w:u w:val="single"/>
         </w:rPr>
-        <w:t xml:space="preserve">(Text von oben scrollt nach unten hin weg und der Bildschirm wird scharf, Adam läuft dort </w:t>
-      </w:r>
-      <w:proofErr w:type="gramStart"/>
-      <w:r>
-        <w:rPr>
-          <w:rFonts w:ascii="Calibri" w:hAnsi="Calibri" w:cs="Calibri"/>
-          <w:u w:val="single"/>
-        </w:rPr>
-        <w:t>lang</w:t>
-      </w:r>
-      <w:proofErr w:type="gramEnd"/>
-      <w:r>
-        <w:rPr>
-          <w:rFonts w:ascii="Calibri" w:hAnsi="Calibri" w:cs="Calibri"/>
-          <w:u w:val="single"/>
-        </w:rPr>
-        <w:t xml:space="preserve"> wenn der User scrollt)</w:t>
+        <w:t>(Textblock scrollt nach oben raus und folgende drei Zeilen werden einzeln reingeschoben wie in der Labor Szene)</w:t>
+      </w:r>
+      <w:r>
+        <w:rPr>
+          <w:rFonts w:ascii="Calibri" w:hAnsi="Calibri" w:cs="Calibri"/>
+        </w:rPr>
+        <w:br/>
+        <w:t>Mason ging zur Arbeit, fuhr nachhause, küsste Cheryl, aß und verschwand ins Casino.</w:t>
+      </w:r>
+      <w:r>
+        <w:rPr>
+          <w:rFonts w:ascii="Calibri" w:hAnsi="Calibri" w:cs="Calibri"/>
+        </w:rPr>
+        <w:br/>
+        <w:t>Dann ging Mason zur Arbeit, fuhr nachhause, begrüßte Cheryl und verschwand wieder.</w:t>
+      </w:r>
+      <w:r>
+        <w:rPr>
+          <w:rFonts w:ascii="Calibri" w:hAnsi="Calibri" w:cs="Calibri"/>
+        </w:rPr>
+        <w:br/>
+        <w:t xml:space="preserve">Und schließlich ging Mason zwar zur Arbeit, aber danach erblickte man ihm hinter seinem Lieblingsautomaten. </w:t>
       </w:r>
     </w:p>
     <w:p>
@@ -150,7 +116,7 @@
           <w:rFonts w:ascii="Calibri" w:hAnsi="Calibri" w:cs="Calibri"/>
           <w:u w:val="single"/>
         </w:rPr>
-        <w:t xml:space="preserve">(Sobald Adam hinten steht erscheint der erste Absatz von oben, der darauffolgende </w:t>
+        <w:t xml:space="preserve">(Die Zeilen scrollen </w:t>
       </w:r>
       <w:proofErr w:type="spellStart"/>
       <w:r>
@@ -158,7 +124,7 @@
           <w:rFonts w:ascii="Calibri" w:hAnsi="Calibri" w:cs="Calibri"/>
           <w:u w:val="single"/>
         </w:rPr>
-        <w:t>scrolled</w:t>
+        <w:t>scrollen</w:t>
       </w:r>
       <w:proofErr w:type="spellEnd"/>
       <w:r>
@@ -166,7 +132,30 @@
           <w:rFonts w:ascii="Calibri" w:hAnsi="Calibri" w:cs="Calibri"/>
           <w:u w:val="single"/>
         </w:rPr>
-        <w:t xml:space="preserve"> von unten nach oben dazu)</w:t>
+        <w:t xml:space="preserve"> nach rechts wieder raus, folgender Textblock scrollt von unten nach oben rein</w:t>
+      </w:r>
+      <w:r>
+        <w:rPr>
+          <w:rFonts w:ascii="Calibri" w:hAnsi="Calibri" w:cs="Calibri"/>
+          <w:u w:val="single"/>
+        </w:rPr>
+        <w:t xml:space="preserve">, scrollt raus, Zitat wird danach in einer Sprechblase dargestellt die </w:t>
+      </w:r>
+      <w:proofErr w:type="spellStart"/>
+      <w:r>
+        <w:rPr>
+          <w:rFonts w:ascii="Calibri" w:hAnsi="Calibri" w:cs="Calibri"/>
+          <w:u w:val="single"/>
+        </w:rPr>
+        <w:t>einfaded</w:t>
+      </w:r>
+      <w:proofErr w:type="spellEnd"/>
+      <w:r>
+        <w:rPr>
+          <w:rFonts w:ascii="Calibri" w:hAnsi="Calibri" w:cs="Calibri"/>
+          <w:u w:val="single"/>
+        </w:rPr>
+        <w:t>)</w:t>
       </w:r>
     </w:p>
     <w:p>
@@ -183,28 +172,14 @@
         <w:rPr>
           <w:rFonts w:ascii="Calibri" w:hAnsi="Calibri" w:cs="Calibri"/>
         </w:rPr>
-        <w:t xml:space="preserve">Er war nicht oft in der Öffentlichkeit zu sehen, allein das ließ Quinn jeden seiner Bewegungen mit Adleraugen beobachten, aber niemand sorgte sich darum wie lebensecht er wirkte, außer natürlich die, die ihn erschaffen hatte. Der Rest der erschienenen Herrschaften, ihrerseits weitere Newcomer, Regisseure oder bloße Begleitungen, interessierten sich eher für den Designer seines Anzuges, seine noch kommenden Rollen und insbesondere dafür, dass er ohne eine weibliche Begleitung erschienen war. </w:t>
-      </w:r>
-      <w:r>
-        <w:rPr>
-          <w:rFonts w:ascii="Calibri" w:hAnsi="Calibri" w:cs="Calibri"/>
-        </w:rPr>
-        <w:br/>
-        <w:t xml:space="preserve">Schon bald waren sein </w:t>
-      </w:r>
-      <w:proofErr w:type="spellStart"/>
-      <w:r>
-        <w:rPr>
-          <w:rFonts w:ascii="Calibri" w:hAnsi="Calibri" w:cs="Calibri"/>
-        </w:rPr>
-        <w:t>Leá</w:t>
-      </w:r>
-      <w:proofErr w:type="spellEnd"/>
-      <w:r>
-        <w:rPr>
-          <w:rFonts w:ascii="Calibri" w:hAnsi="Calibri" w:cs="Calibri"/>
-        </w:rPr>
-        <w:t xml:space="preserve"> Moreau Anzug vergessen, Augenmerk lag auf seinen Armen, die um keine attraktive Frau fassten und das eigentlich nie. Auf Fotos war er stets allein oder an der Seite seiner Managerin Grace, kein Café verließ er zu zweit und in keinem Hotelzimmer lag ein vergessener Frauenschuh achtlos herum. Das Raunen im Raum richtete sich erst wieder auf das wofür sie sich eigentlich versammelt hatten, als Adam auf die Bühne trat um die kleine, sorgsam vergoldete Statue eines Phönix entgegenzunehmen und ein paar dankbare Worte an die Gäste zu richten. </w:t>
+        <w:t xml:space="preserve">Früher war es der Kaugummiautomat gewesen, an dem der Mann Münze nach Münze reinwarf, um einen bestimmten Ring zu gewinnen und mit diesem Cheryl um ihre Hand zu bitten. Strahlende Augen, keine Augenringe, die ein Mandala bildeten. Mittlerweile war es ein einarmiger Bandit weit hinten im Casino, der sein Geld mit einem glücklichen Sound schluckte. </w:t>
+      </w:r>
+      <w:r>
+        <w:rPr>
+          <w:rFonts w:ascii="Calibri" w:hAnsi="Calibri" w:cs="Calibri"/>
+        </w:rPr>
+        <w:br/>
+        <w:t xml:space="preserve">Cheryls Worte hallten unsanft in seinem Kopf wider. "Er verschluckt nicht nur dein Geld, er verschlingt dich gleich mit!".  </w:t>
       </w:r>
     </w:p>
     <w:p>
@@ -215,41 +190,18 @@
         <w:spacing w:after="200" w:line="276" w:lineRule="auto"/>
         <w:rPr>
           <w:rFonts w:ascii="Calibri" w:hAnsi="Calibri" w:cs="Calibri"/>
-          <w:u w:val="single"/>
         </w:rPr>
       </w:pPr>
-      <w:bookmarkStart w:id="0" w:name="_GoBack"/>
-      <w:r>
-        <w:rPr>
-          <w:rFonts w:ascii="Calibri" w:hAnsi="Calibri" w:cs="Calibri"/>
-          <w:u w:val="single"/>
-        </w:rPr>
-        <w:t>(Texte scrollen nach rechts weg)</w:t>
-      </w:r>
-    </w:p>
-    <w:bookmarkEnd w:id="0"/>
-    <w:p>
-      <w:pPr>
-        <w:autoSpaceDE w:val="0"/>
-        <w:autoSpaceDN w:val="0"/>
-        <w:adjustRightInd w:val="0"/>
-        <w:spacing w:after="200" w:line="276" w:lineRule="auto"/>
-        <w:rPr>
-          <w:rFonts w:ascii="Calibri" w:hAnsi="Calibri" w:cs="Calibri"/>
-        </w:rPr>
-      </w:pPr>
-      <w:r>
-        <w:rPr>
-          <w:rFonts w:ascii="Calibri" w:hAnsi="Calibri" w:cs="Calibri"/>
-          <w:u w:val="single"/>
-        </w:rPr>
-        <w:t xml:space="preserve">(Folgendes Zitat </w:t>
+      <w:r>
+        <w:rPr>
+          <w:rFonts w:ascii="Calibri" w:hAnsi="Calibri" w:cs="Calibri"/>
+        </w:rPr>
+        <w:t xml:space="preserve">(Sprechblase </w:t>
       </w:r>
       <w:proofErr w:type="spellStart"/>
       <w:r>
         <w:rPr>
           <w:rFonts w:ascii="Calibri" w:hAnsi="Calibri" w:cs="Calibri"/>
-          <w:u w:val="single"/>
         </w:rPr>
         <w:t>faded</w:t>
       </w:r>
@@ -257,60 +209,29 @@
       <w:r>
         <w:rPr>
           <w:rFonts w:ascii="Calibri" w:hAnsi="Calibri" w:cs="Calibri"/>
-          <w:u w:val="single"/>
-        </w:rPr>
-        <w:t xml:space="preserve"> in </w:t>
-      </w:r>
-      <w:proofErr w:type="spellStart"/>
-      <w:r>
-        <w:rPr>
-          <w:rFonts w:ascii="Calibri" w:hAnsi="Calibri" w:cs="Calibri"/>
-          <w:u w:val="single"/>
-        </w:rPr>
-        <w:t>in</w:t>
-      </w:r>
-      <w:proofErr w:type="spellEnd"/>
-      <w:r>
-        <w:rPr>
-          <w:rFonts w:ascii="Calibri" w:hAnsi="Calibri" w:cs="Calibri"/>
-          <w:u w:val="single"/>
-        </w:rPr>
-        <w:t xml:space="preserve"> einer Sprechblase</w:t>
-      </w:r>
-      <w:r>
-        <w:rPr>
-          <w:rFonts w:ascii="Calibri" w:hAnsi="Calibri" w:cs="Calibri"/>
-          <w:u w:val="single"/>
-        </w:rPr>
-        <w:t xml:space="preserve"> oder mehreren</w:t>
-      </w:r>
-      <w:r>
-        <w:rPr>
-          <w:rFonts w:ascii="Calibri" w:hAnsi="Calibri" w:cs="Calibri"/>
-          <w:u w:val="single"/>
-        </w:rPr>
-        <w:t>)</w:t>
-      </w:r>
-      <w:r>
-        <w:rPr>
-          <w:rFonts w:ascii="Calibri" w:hAnsi="Calibri" w:cs="Calibri"/>
-        </w:rPr>
-        <w:br/>
-        <w:t>"Wie sie bereits erahnen können, ist es eine große Ehre für mich diesen Preis empfangen zu dürfen - und das auch noch für mich selbst. Es fällt mir schwer in diesen Momenten in passenden Worten die Dankbarkeit auszudrücken, die ich empfinde, immerhin werden sie mir üblicherweise in den Mund gelegt.</w:t>
-      </w:r>
-      <w:r>
-        <w:rPr>
-          <w:rFonts w:ascii="Calibri" w:hAnsi="Calibri" w:cs="Calibri"/>
-        </w:rPr>
-        <w:br/>
-        <w:t>Ich danke Ihnen allen ganz aufrichtig, vor allen denen, die mich auf meinem Weg hier hin unterstützt haben und all die Fans, die auf mein Können plädiert haben.</w:t>
-      </w:r>
-      <w:r>
-        <w:rPr>
-          <w:rFonts w:ascii="Calibri" w:hAnsi="Calibri" w:cs="Calibri"/>
-        </w:rPr>
-        <w:br/>
-        <w:t>Es liegt ganz allein in uns, ob wir verbrennen und als Asche unser Dasein fristen oder ob wir aufstehen und als Phönix in ein neues Leben fliegen. Ich werde mich bemühen Ihnen zu zeigen, dass nur letzteres der wahre Weg sein kann. Vielen Dank!"</w:t>
+        </w:rPr>
+        <w:t xml:space="preserve"> out, folgender Textblock scrollt von links rein, nach rechts raus)</w:t>
+      </w:r>
+      <w:r>
+        <w:rPr>
+          <w:rFonts w:ascii="Calibri" w:hAnsi="Calibri" w:cs="Calibri"/>
+        </w:rPr>
+        <w:br/>
+        <w:t>Eine der ersten Phasen waren die Wut. Er war so wütend, dass er aus purem Trotz nicht mehr sein Geld verspielte, nur, um allen zu beweisen, dass er kein Problem damit hatte aufzuhören. Und dann ging er ebenso aus purem Trotz wieder spielen, um zu beweisen, dass er sich nichts befehlen lassen musste. Aber die Wut blieb.</w:t>
+      </w:r>
+      <w:r>
+        <w:rPr>
+          <w:rFonts w:ascii="Calibri" w:hAnsi="Calibri" w:cs="Calibri"/>
+        </w:rPr>
+        <w:br/>
+        <w:t xml:space="preserve">Wut zu fühlen war traurig sein, während er immer noch fähig dazu war sich stark zu fühlen.  Es war eine Sucht. Aber wie jede Sucht frisst sie einen lebendig auf. </w:t>
+      </w:r>
+      <w:r>
+        <w:rPr>
+          <w:rFonts w:ascii="Calibri" w:hAnsi="Calibri" w:cs="Calibri"/>
+        </w:rPr>
+        <w:br/>
+        <w:t>Und an Mason fraß sie so lange, bis nichts mehr übrig war. Bis Cheryl ihm drohte aufgrund seiner Beratungsresistenz die Scheidung einzureichen und der letzte Ausweg diese Reise war.</w:t>
       </w:r>
     </w:p>
     <w:p>
@@ -328,57 +249,120 @@
           <w:rFonts w:ascii="Calibri" w:hAnsi="Calibri" w:cs="Calibri"/>
           <w:u w:val="single"/>
         </w:rPr>
+        <w:t>(Folgender Textblock wird vor scharfem Hintergrundbild von links an die linke Seite gescrollt, wenn möglich, oder dort wo viel freie Fläche ist)</w:t>
+      </w:r>
+      <w:r>
+        <w:rPr>
+          <w:rFonts w:ascii="Calibri" w:hAnsi="Calibri" w:cs="Calibri"/>
+        </w:rPr>
+        <w:br/>
+        <w:t xml:space="preserve">Die frische Bergluft stieg in seine Nase und schwemmte die abgestandene Casino-Luft aus seinen Lungen raus. Selbst seine Muskeln fühlten sich geschmeidiger an und Mason musste sich nicht einmal strecken, um zu entspannen. Ein Zeichen seiner Genesung war ebenfalls, dass er bei Anblick des Abgrundes vor ihm nicht an einen Sprung dachte, sondern an die Größe des Potentials, das immer noch in ihm steckte. Es war wie ein Tier, eingesperrt in einem Käfig und es kratzte, biss, knurrte, nur um einen Moment der Freiheit erblicken zu können. </w:t>
+      </w:r>
+    </w:p>
+    <w:p>
+      <w:pPr>
+        <w:autoSpaceDE w:val="0"/>
+        <w:autoSpaceDN w:val="0"/>
+        <w:adjustRightInd w:val="0"/>
+        <w:spacing w:after="200" w:line="276" w:lineRule="auto"/>
+        <w:rPr>
+          <w:rFonts w:ascii="Calibri" w:hAnsi="Calibri" w:cs="Calibri"/>
+        </w:rPr>
+      </w:pPr>
+      <w:r>
+        <w:rPr>
+          <w:rFonts w:ascii="Calibri" w:hAnsi="Calibri" w:cs="Calibri"/>
+          <w:u w:val="single"/>
+        </w:rPr>
+        <w:t xml:space="preserve">(Zitat </w:t>
+      </w:r>
+      <w:proofErr w:type="spellStart"/>
+      <w:r>
+        <w:rPr>
+          <w:rFonts w:ascii="Calibri" w:hAnsi="Calibri" w:cs="Calibri"/>
+          <w:u w:val="single"/>
+        </w:rPr>
+        <w:t>faded</w:t>
+      </w:r>
+      <w:proofErr w:type="spellEnd"/>
+      <w:r>
+        <w:rPr>
+          <w:rFonts w:ascii="Calibri" w:hAnsi="Calibri" w:cs="Calibri"/>
+          <w:u w:val="single"/>
+        </w:rPr>
+        <w:t xml:space="preserve"> in und out)</w:t>
+      </w:r>
+      <w:r>
+        <w:rPr>
+          <w:rFonts w:ascii="Calibri" w:hAnsi="Calibri" w:cs="Calibri"/>
+        </w:rPr>
+        <w:br/>
+        <w:t>"Diese wundervolle Ironie, bei der wir uns am meisten selbst finden, wenn wir uns verlieren."</w:t>
+      </w:r>
+      <w:r>
+        <w:rPr>
+          <w:rFonts w:ascii="Calibri" w:hAnsi="Calibri" w:cs="Calibri"/>
+        </w:rPr>
+        <w:br/>
+      </w:r>
+      <w:r>
+        <w:rPr>
+          <w:rFonts w:ascii="Calibri" w:hAnsi="Calibri" w:cs="Calibri"/>
+          <w:u w:val="single"/>
+        </w:rPr>
         <w:lastRenderedPageBreak/>
-        <w:t xml:space="preserve">(Oberes Zitat </w:t>
+        <w:t>(</w:t>
+      </w:r>
+      <w:bookmarkStart w:id="0" w:name="_GoBack"/>
+      <w:bookmarkEnd w:id="0"/>
+      <w:r>
+        <w:rPr>
+          <w:rFonts w:ascii="Calibri" w:hAnsi="Calibri" w:cs="Calibri"/>
+          <w:u w:val="single"/>
+        </w:rPr>
+        <w:t>Folgende Textblöcke, vermutlich 2, werden vo</w:t>
+      </w:r>
+      <w:r>
+        <w:rPr>
+          <w:rFonts w:ascii="Calibri" w:hAnsi="Calibri" w:cs="Calibri"/>
+          <w:u w:val="single"/>
+        </w:rPr>
+        <w:t>n unten nach oben reingescrollt, erst der eine, der andere kommt bei genug Platz hinzu)</w:t>
+      </w:r>
+      <w:r>
+        <w:rPr>
+          <w:rFonts w:ascii="Calibri" w:hAnsi="Calibri" w:cs="Calibri"/>
+        </w:rPr>
+        <w:br/>
+        <w:t xml:space="preserve">Die Szene endete mit dem Schweigen der gesamten Crew, nicht einmal der Regisseur verlangte aufgebracht eine neue Einstellung und einhergehend eine Wiederholung. Eindruck legte Spannung in die Luft, bis der leitende Tontechniker leise auspfiff. Es war eine der emotionaleren Szenen und Adam hatte eine großartige Darstellung hingelegt, die sich wohl als Höhepunkt des Filmes erweisen und sich für das Filmstudio rentieren würde, immerhin hatte der </w:t>
       </w:r>
       <w:proofErr w:type="spellStart"/>
       <w:r>
         <w:rPr>
           <w:rFonts w:ascii="Calibri" w:hAnsi="Calibri" w:cs="Calibri"/>
-          <w:u w:val="single"/>
-        </w:rPr>
-        <w:t>faded</w:t>
+        </w:rPr>
+        <w:t>newcomer</w:t>
       </w:r>
       <w:proofErr w:type="spellEnd"/>
       <w:r>
         <w:rPr>
           <w:rFonts w:ascii="Calibri" w:hAnsi="Calibri" w:cs="Calibri"/>
-          <w:u w:val="single"/>
-        </w:rPr>
-        <w:t xml:space="preserve"> aus, folgender Text scrollt von links rein, nach rechts raus)</w:t>
-      </w:r>
-      <w:r>
-        <w:rPr>
-          <w:rFonts w:ascii="Calibri" w:hAnsi="Calibri" w:cs="Calibri"/>
-          <w:u w:val="single"/>
-        </w:rPr>
-        <w:br/>
-      </w:r>
-      <w:r>
-        <w:rPr>
-          <w:rFonts w:ascii="Calibri" w:hAnsi="Calibri" w:cs="Calibri"/>
-        </w:rPr>
-        <w:t xml:space="preserve">Applaus und angeregtes Raunen in der Menge, einer pfiff. Die Menschen waren wahrlich begeistert von diesen wenigen, aber ausdrucksstarken Worten und es war ganz vergessen, dass keine Frau neben ihm abgelichtet wurde. Lediglich Quinn hatte sich eine mentale Notiz gemacht, diese kleine Lücke in seinem Leben, in dieser so echt wirkenden Illusion, zu schließen. Alles andere - das strahlende Lächeln, das erleichternde Fassen an die Brust, das nervöse Kauen auf den </w:t>
-      </w:r>
-      <w:proofErr w:type="gramStart"/>
-      <w:r>
-        <w:rPr>
-          <w:rFonts w:ascii="Calibri" w:hAnsi="Calibri" w:cs="Calibri"/>
-        </w:rPr>
-        <w:t>Lippen  -</w:t>
-      </w:r>
-      <w:proofErr w:type="gramEnd"/>
-      <w:r>
-        <w:rPr>
-          <w:rFonts w:ascii="Calibri" w:hAnsi="Calibri" w:cs="Calibri"/>
-        </w:rPr>
-        <w:t xml:space="preserve"> war perfekt. Adam war perfekt. </w:t>
-      </w:r>
-      <w:r>
-        <w:rPr>
-          <w:rFonts w:ascii="Calibri" w:hAnsi="Calibri" w:cs="Calibri"/>
-        </w:rPr>
-        <w:br/>
+        </w:rPr>
+        <w:t xml:space="preserve"> Star bisher niemanden enttäuscht, im Gegenteil. Quinn alias Grace wurde vor Filmangeboten erschlagen, ließ ihrem Androiden jedoch weiterhin die freie Wahl. Es ging nie um das Geld. Keine Summe der Welt konnte wahren Fortschritt ersetzen.</w:t>
+      </w:r>
+      <w:r>
+        <w:rPr>
+          <w:rFonts w:ascii="Calibri" w:hAnsi="Calibri" w:cs="Calibri"/>
+        </w:rPr>
+        <w:br/>
+        <w:t>Einige der Mitarbeiter beschäftigten sich schließlich mit dem Schminken der Statisten und den Umbau für die Szene, während Adam eilig ein neues Skript in die Hand gedrückt wurde, das prompt eine Szene hinzufügte, die es am Morgen noch gar nicht gegeben hatte.</w:t>
+      </w:r>
+      <w:r>
+        <w:rPr>
+          <w:rFonts w:ascii="Calibri" w:hAnsi="Calibri" w:cs="Calibri"/>
+        </w:rPr>
+        <w:br/>
+        <w:t>Für Adams Prozessor kein Problem, seine Augen scannten die Blätter in unmenschlicher Schnelle und seine synthetischen Muskeln kamen nur knapp mit dem Umblättern hinterher. Sein Gehirn kategorisierte, schaffte synaptische Verbindungen, analysierte. Er war so viel besser als jeder Mensch.</w:t>
       </w:r>
     </w:p>
     <w:p/>

</xml_diff>

<commit_message>
implement text-animations of scene 8
</commit_message>
<xml_diff>
--- a/Story/Szene 6.docx
+++ b/Story/Szene 6.docx
@@ -21,7 +21,29 @@
           <w:szCs w:val="32"/>
           <w:u w:val="single"/>
         </w:rPr>
-        <w:t>Szene 8 (mit Anweisungen)</w:t>
+        <w:t xml:space="preserve">Szene </w:t>
+      </w:r>
+      <w:r>
+        <w:rPr>
+          <w:b/>
+          <w:bCs/>
+          <w:sz w:val="32"/>
+          <w:szCs w:val="32"/>
+          <w:u w:val="single"/>
+        </w:rPr>
+        <w:t>6</w:t>
+      </w:r>
+      <w:bookmarkStart w:id="0" w:name="_GoBack"/>
+      <w:bookmarkEnd w:id="0"/>
+      <w:r>
+        <w:rPr>
+          <w:b/>
+          <w:bCs/>
+          <w:sz w:val="32"/>
+          <w:szCs w:val="32"/>
+          <w:u w:val="single"/>
+        </w:rPr>
+        <w:t xml:space="preserve"> (mit Anweisungen)</w:t>
       </w:r>
     </w:p>
     <w:p>
@@ -313,8 +335,6 @@
         <w:lastRenderedPageBreak/>
         <w:t>(</w:t>
       </w:r>
-      <w:bookmarkStart w:id="0" w:name="_GoBack"/>
-      <w:bookmarkEnd w:id="0"/>
       <w:r>
         <w:rPr>
           <w:rFonts w:ascii="Calibri" w:hAnsi="Calibri" w:cs="Calibri"/>
@@ -499,6 +519,7 @@
     <w:lsdException w:name="HTML Sample" w:semiHidden="1" w:unhideWhenUsed="1"/>
     <w:lsdException w:name="HTML Typewriter" w:semiHidden="1" w:unhideWhenUsed="1"/>
     <w:lsdException w:name="HTML Variable" w:semiHidden="1" w:unhideWhenUsed="1"/>
+    <w:lsdException w:name="Normal Table" w:semiHidden="1" w:unhideWhenUsed="1"/>
     <w:lsdException w:name="annotation subject" w:semiHidden="1" w:unhideWhenUsed="1"/>
     <w:lsdException w:name="No List" w:semiHidden="1" w:unhideWhenUsed="1"/>
     <w:lsdException w:name="Outline List 1" w:semiHidden="1" w:unhideWhenUsed="1"/>
@@ -545,8 +566,10 @@
     <w:lsdException w:name="Table Subtle 2" w:semiHidden="1" w:unhideWhenUsed="1"/>
     <w:lsdException w:name="Table Web 1" w:semiHidden="1" w:unhideWhenUsed="1"/>
     <w:lsdException w:name="Table Web 2" w:semiHidden="1" w:unhideWhenUsed="1"/>
+    <w:lsdException w:name="Table Web 3" w:semiHidden="1" w:unhideWhenUsed="1"/>
     <w:lsdException w:name="Balloon Text" w:semiHidden="1" w:unhideWhenUsed="1"/>
     <w:lsdException w:name="Table Grid" w:uiPriority="39"/>
+    <w:lsdException w:name="Table Theme" w:semiHidden="1" w:unhideWhenUsed="1"/>
     <w:lsdException w:name="Placeholder Text" w:semiHidden="1"/>
     <w:lsdException w:name="No Spacing" w:uiPriority="1" w:qFormat="1"/>
     <w:lsdException w:name="Light Shading" w:uiPriority="60"/>

</xml_diff>